<commit_message>
tweaded day1, updated agenda, deleted email
</commit_message>
<xml_diff>
--- a/agenda/SWC2023Virtual-Agenda.docx
+++ b/agenda/SWC2023Virtual-Agenda.docx
@@ -21,15 +21,10 @@
         <w:t>Summer Working Connections 2023 Virtual</w:t>
       </w:r>
     </w:p>
-    <w:p>
-      <w:pPr>
-        <w:pStyle w:val="ListParagraph"/>
-        <w:ind w:left="900"/>
-      </w:pPr>
-    </w:p>
-    <w:p>
-      <w:r>
-        <w:t>The Data Science House We BILT</w:t>
+    <w:p/>
+    <w:p>
+      <w:r>
+        <w:t xml:space="preserve">Welcome to our Summer Working Connections Virtual workshop, "The Data Science House We BILT". </w:t>
       </w:r>
     </w:p>
     <w:p/>
@@ -45,6 +40,52 @@
     </w:p>
     <w:p/>
     <w:p>
+      <w:r>
+        <w:t xml:space="preserve">This is the "swan song" for our NSF/ATE DataTEC grant in which we will inform, amaze, and astound you with a summary of the programs, curriculum, and general knowledge we have acquired over the last four years as we developed, disseminated, and curated our 2-year A.S. degree in Data Science Technology. </w:t>
+      </w:r>
+    </w:p>
+    <w:p/>
+    <w:p>
+      <w:r>
+        <w:t>Start time is 9:00 AM, end time is 5:00 PM. Fifteen-minute breaks at 10:30 AM and 2:30 PM. Lunch is 12 PM to 1 PM. ALL TIMES are CST!</w:t>
+      </w:r>
+    </w:p>
+    <w:p/>
+    <w:p>
+      <w:r>
+        <w:t xml:space="preserve">Please plan on sharing what you and your colleagues are doing at your institution. We have learned so much from our networking experiences with the CTC/CCN members. </w:t>
+      </w:r>
+    </w:p>
+    <w:p/>
+    <w:p>
+      <w:r>
+        <w:t>Our daily agenda (in great detail and subject to change) is included below. Please don’t let it overwhelm you. There will not be a test!</w:t>
+      </w:r>
+    </w:p>
+    <w:p/>
+    <w:p>
+      <w:r>
+        <w:t>We will be presenting using the WebEx collaboration platform, an invite will be sent via your registered email the day before the workshop begins. All sessions will be recorded.</w:t>
+      </w:r>
+    </w:p>
+    <w:p/>
+    <w:p>
+      <w:r>
+        <w:t>We will be covering a variety of topics at a high level, but we will also provide some hands-on exercises as well. You are welcome to create accounts at the sites listed below to participate in the hands-on or feel free to just follow along and access the workshop recordings later at your leisure. *</w:t>
+      </w:r>
+      <w:r>
+        <w:t xml:space="preserve"> </w:t>
+      </w:r>
+    </w:p>
+    <w:p>
+      <w:pPr>
+        <w:rPr>
+          <w:b/>
+          <w:bCs/>
+        </w:rPr>
+      </w:pPr>
+    </w:p>
+    <w:p>
       <w:pPr>
         <w:rPr>
           <w:b/>
@@ -58,6 +99,13 @@
         </w:rPr>
         <w:t>Day 1</w:t>
       </w:r>
+      <w:r>
+        <w:rPr>
+          <w:b/>
+          <w:bCs/>
+        </w:rPr>
+        <w:t xml:space="preserve"> Monday July 17</w:t>
+      </w:r>
     </w:p>
     <w:p>
       <w:pPr>
@@ -76,18 +124,15 @@
     </w:p>
     <w:p>
       <w:pPr>
-        <w:ind w:firstLine="720"/>
-      </w:pPr>
-      <w:r>
-        <w:t>A.S. in Data Science Technology</w:t>
-      </w:r>
-      <w:r>
-        <w:t xml:space="preserve"> - History and Update</w:t>
-      </w:r>
-    </w:p>
-    <w:p>
-      <w:pPr>
-        <w:ind w:left="720"/>
+        <w:ind w:firstLine="360"/>
+      </w:pPr>
+      <w:r>
+        <w:t>A.S. in Data Science Technology - History and Update</w:t>
+      </w:r>
+    </w:p>
+    <w:p>
+      <w:pPr>
+        <w:ind w:firstLine="360"/>
       </w:pPr>
       <w:r>
         <w:t>Embedded Certifications</w:t>
@@ -95,7 +140,7 @@
     </w:p>
     <w:p>
       <w:pPr>
-        <w:ind w:left="720" w:firstLine="720"/>
+        <w:ind w:firstLine="360"/>
       </w:pPr>
       <w:r>
         <w:t>Data Science Technician</w:t>
@@ -103,7 +148,7 @@
     </w:p>
     <w:p>
       <w:pPr>
-        <w:ind w:left="720" w:firstLine="720"/>
+        <w:ind w:firstLine="360"/>
       </w:pPr>
       <w:r>
         <w:t>FinTech Technician</w:t>
@@ -111,7 +156,7 @@
     </w:p>
     <w:p>
       <w:pPr>
-        <w:ind w:left="720"/>
+        <w:ind w:firstLine="360"/>
       </w:pPr>
       <w:r>
         <w:t>Industry Certifications</w:t>
@@ -119,7 +164,7 @@
     </w:p>
     <w:p>
       <w:pPr>
-        <w:ind w:left="720" w:firstLine="720"/>
+        <w:ind w:firstLine="360"/>
       </w:pPr>
       <w:r>
         <w:t>Reimbursement</w:t>
@@ -127,7 +172,7 @@
     </w:p>
     <w:p>
       <w:pPr>
-        <w:ind w:left="720" w:firstLine="720"/>
+        <w:ind w:firstLine="360"/>
       </w:pPr>
       <w:r>
         <w:t>Implementation in curriculum</w:t>
@@ -135,7 +180,7 @@
     </w:p>
     <w:p>
       <w:pPr>
-        <w:ind w:left="720"/>
+        <w:ind w:firstLine="360"/>
       </w:pPr>
       <w:r>
         <w:t>KSA Process</w:t>
@@ -143,7 +188,7 @@
     </w:p>
     <w:p>
       <w:pPr>
-        <w:ind w:left="720"/>
+        <w:ind w:firstLine="360"/>
       </w:pPr>
       <w:r>
         <w:t>Learning from Attending Conference Workshops and Sessions</w:t>
@@ -151,7 +196,7 @@
     </w:p>
     <w:p>
       <w:pPr>
-        <w:ind w:left="720"/>
+        <w:ind w:firstLine="360"/>
       </w:pPr>
       <w:r>
         <w:tab/>
@@ -160,7 +205,25 @@
     </w:p>
     <w:p>
       <w:pPr>
-        <w:ind w:left="720"/>
+        <w:ind w:firstLine="360"/>
+      </w:pPr>
+      <w:r>
+        <w:tab/>
+        <w:t>Splunk</w:t>
+      </w:r>
+    </w:p>
+    <w:p>
+      <w:pPr>
+        <w:ind w:firstLine="360"/>
+      </w:pPr>
+      <w:r>
+        <w:tab/>
+        <w:t>Alteryx</w:t>
+      </w:r>
+    </w:p>
+    <w:p>
+      <w:pPr>
+        <w:ind w:firstLine="360"/>
       </w:pPr>
       <w:r>
         <w:t>Learning from Disseminating at Conference Workshops and Sessions</w:t>
@@ -168,6 +231,14 @@
     </w:p>
     <w:p>
       <w:pPr>
+        <w:ind w:firstLine="360"/>
+      </w:pPr>
+      <w:r>
+        <w:t>Building a foundation for a B.A.S.</w:t>
+      </w:r>
+    </w:p>
+    <w:p>
+      <w:pPr>
         <w:rPr>
           <w:b/>
           <w:bCs/>
@@ -183,18 +254,97 @@
     </w:p>
     <w:p>
       <w:pPr>
-        <w:ind w:firstLine="720"/>
+        <w:ind w:firstLine="360"/>
       </w:pPr>
       <w:r>
         <w:t>Lessons learned (Git, GitHub, and GitHub Classroom)</w:t>
       </w:r>
     </w:p>
     <w:p>
+      <w:pPr>
+        <w:ind w:firstLine="360"/>
+        <w:rPr>
+          <w:b/>
+          <w:bCs/>
+        </w:rPr>
+      </w:pPr>
+      <w:r>
+        <w:tab/>
+      </w:r>
+      <w:r>
+        <w:rPr>
+          <w:b/>
+          <w:bCs/>
+        </w:rPr>
+        <w:t xml:space="preserve">(Create an account at </w:t>
+      </w:r>
+      <w:hyperlink r:id="rId6" w:history="1">
+        <w:r>
+          <w:rPr>
+            <w:rStyle w:val="Hyperlink"/>
+            <w:b/>
+            <w:bCs/>
+          </w:rPr>
+          <w:t>https://github.com</w:t>
+        </w:r>
+      </w:hyperlink>
+      <w:r>
+        <w:rPr>
+          <w:b/>
+          <w:bCs/>
+        </w:rPr>
+        <w:t xml:space="preserve"> </w:t>
+      </w:r>
+      <w:r>
+        <w:rPr>
+          <w:b/>
+          <w:bCs/>
+        </w:rPr>
+        <w:t xml:space="preserve"> and </w:t>
+      </w:r>
+      <w:hyperlink r:id="rId7" w:history="1">
+        <w:r>
+          <w:rPr>
+            <w:rStyle w:val="Hyperlink"/>
+            <w:b/>
+            <w:bCs/>
+          </w:rPr>
+          <w:t>https://classroom.github.com</w:t>
+        </w:r>
+      </w:hyperlink>
+      <w:r>
+        <w:rPr>
+          <w:b/>
+          <w:bCs/>
+        </w:rPr>
+        <w:t xml:space="preserve"> </w:t>
+      </w:r>
+      <w:r>
+        <w:rPr>
+          <w:b/>
+          <w:bCs/>
+        </w:rPr>
+        <w:t>)</w:t>
+      </w:r>
+    </w:p>
+    <w:p>
+      <w:pPr>
+        <w:ind w:firstLine="360"/>
+      </w:pPr>
       <w:r>
         <w:tab/>
         <w:t>Student presentation (William Money)</w:t>
       </w:r>
     </w:p>
+    <w:p>
+      <w:pPr>
+        <w:ind w:firstLine="360"/>
+      </w:pPr>
+      <w:r>
+        <w:lastRenderedPageBreak/>
+        <w:t>Guest Speaker: BILT at FSCJ (Dr. Annette Barrineau, Dean of Business)</w:t>
+      </w:r>
+    </w:p>
     <w:p/>
     <w:p>
       <w:pPr>
@@ -210,6 +360,13 @@
         </w:rPr>
         <w:t>Day 2</w:t>
       </w:r>
+      <w:r>
+        <w:rPr>
+          <w:b/>
+          <w:bCs/>
+        </w:rPr>
+        <w:t xml:space="preserve"> Tuesday July 18</w:t>
+      </w:r>
     </w:p>
     <w:p>
       <w:pPr>
@@ -228,7 +385,7 @@
     </w:p>
     <w:p>
       <w:pPr>
-        <w:ind w:firstLine="720"/>
+        <w:ind w:firstLine="360"/>
       </w:pPr>
       <w:r>
         <w:t>Lessons learned (R)</w:t>
@@ -236,7 +393,43 @@
     </w:p>
     <w:p>
       <w:pPr>
-        <w:ind w:left="720" w:firstLine="720"/>
+        <w:ind w:firstLine="360"/>
+      </w:pPr>
+      <w:r>
+        <w:rPr>
+          <w:b/>
+          <w:bCs/>
+        </w:rPr>
+        <w:t xml:space="preserve">(Create an account at </w:t>
+      </w:r>
+      <w:hyperlink r:id="rId8" w:history="1">
+        <w:r>
+          <w:rPr>
+            <w:rStyle w:val="Hyperlink"/>
+            <w:b/>
+            <w:bCs/>
+          </w:rPr>
+          <w:t>https://posit.co/products/cloud/cloud/</w:t>
+        </w:r>
+      </w:hyperlink>
+      <w:r>
+        <w:rPr>
+          <w:b/>
+          <w:bCs/>
+        </w:rPr>
+        <w:t xml:space="preserve"> </w:t>
+      </w:r>
+      <w:r>
+        <w:rPr>
+          <w:b/>
+          <w:bCs/>
+        </w:rPr>
+        <w:t>)</w:t>
+      </w:r>
+    </w:p>
+    <w:p>
+      <w:pPr>
+        <w:ind w:firstLine="360"/>
       </w:pPr>
       <w:r>
         <w:t>Posit</w:t>
@@ -244,7 +437,7 @@
     </w:p>
     <w:p>
       <w:pPr>
-        <w:ind w:left="720" w:firstLine="720"/>
+        <w:ind w:firstLine="360"/>
       </w:pPr>
       <w:r>
         <w:t>Foundational Statistics</w:t>
@@ -267,7 +460,7 @@
     </w:p>
     <w:p>
       <w:pPr>
-        <w:ind w:firstLine="720"/>
+        <w:ind w:firstLine="360"/>
       </w:pPr>
       <w:r>
         <w:t>Lessons learned (SAS)</w:t>
@@ -275,12 +468,85 @@
     </w:p>
     <w:p>
       <w:pPr>
-        <w:ind w:firstLine="720"/>
+        <w:ind w:firstLine="360"/>
+        <w:rPr>
+          <w:b/>
+          <w:bCs/>
+        </w:rPr>
+      </w:pPr>
+      <w:r>
+        <w:tab/>
+      </w:r>
+      <w:r>
+        <w:rPr>
+          <w:b/>
+          <w:bCs/>
+        </w:rPr>
+        <w:t xml:space="preserve">(Create an account at </w:t>
+      </w:r>
+      <w:hyperlink r:id="rId9" w:history="1">
+        <w:r>
+          <w:rPr>
+            <w:rStyle w:val="Hyperlink"/>
+            <w:b/>
+            <w:bCs/>
+          </w:rPr>
+          <w:t>https://welcome.oda.sas.com/</w:t>
+        </w:r>
+      </w:hyperlink>
+      <w:r>
+        <w:rPr>
+          <w:b/>
+          <w:bCs/>
+        </w:rPr>
+        <w:t xml:space="preserve"> )</w:t>
+      </w:r>
+    </w:p>
+    <w:p>
+      <w:pPr>
+        <w:ind w:firstLine="360"/>
       </w:pPr>
       <w:r>
         <w:t>Leveraging curriculum (SAS for FinTech)</w:t>
       </w:r>
     </w:p>
+    <w:p>
+      <w:pPr>
+        <w:ind w:firstLine="360"/>
+      </w:pPr>
+      <w:r>
+        <w:t>Guest Speaker: DataTEC Administrative Perspective (Dr. Sherri Litt, FSCJ Associate Provost,</w:t>
+      </w:r>
+    </w:p>
+    <w:p>
+      <w:pPr>
+        <w:ind w:firstLine="360"/>
+      </w:pPr>
+      <w:r>
+        <w:tab/>
+      </w:r>
+      <w:r>
+        <w:tab/>
+      </w:r>
+      <w:r>
+        <w:tab/>
+      </w:r>
+      <w:r>
+        <w:tab/>
+      </w:r>
+      <w:r>
+        <w:tab/>
+      </w:r>
+      <w:r>
+        <w:tab/>
+      </w:r>
+      <w:r>
+        <w:t>Baccalaureate, Career and Technical Education</w:t>
+      </w:r>
+      <w:r>
+        <w:t>)</w:t>
+      </w:r>
+    </w:p>
     <w:p/>
     <w:p>
       <w:pPr>
@@ -296,6 +562,13 @@
         </w:rPr>
         <w:t>Day 3</w:t>
       </w:r>
+      <w:r>
+        <w:rPr>
+          <w:b/>
+          <w:bCs/>
+        </w:rPr>
+        <w:t xml:space="preserve"> Wednesday July 19</w:t>
+      </w:r>
     </w:p>
     <w:p>
       <w:pPr>
@@ -314,7 +587,7 @@
     </w:p>
     <w:p>
       <w:pPr>
-        <w:ind w:firstLine="720"/>
+        <w:ind w:firstLine="360"/>
       </w:pPr>
       <w:r>
         <w:t>Lessons learned (Python)</w:t>
@@ -322,7 +595,43 @@
     </w:p>
     <w:p>
       <w:pPr>
-        <w:ind w:left="720" w:firstLine="720"/>
+        <w:ind w:firstLine="450"/>
+      </w:pPr>
+      <w:r>
+        <w:rPr>
+          <w:b/>
+          <w:bCs/>
+        </w:rPr>
+        <w:tab/>
+      </w:r>
+      <w:r>
+        <w:rPr>
+          <w:b/>
+          <w:bCs/>
+        </w:rPr>
+        <w:t xml:space="preserve">(Create an account at </w:t>
+      </w:r>
+      <w:hyperlink r:id="rId10" w:history="1">
+        <w:r>
+          <w:rPr>
+            <w:rStyle w:val="Hyperlink"/>
+            <w:b/>
+            <w:bCs/>
+          </w:rPr>
+          <w:t>https://google.com/</w:t>
+        </w:r>
+      </w:hyperlink>
+      <w:r>
+        <w:rPr>
+          <w:b/>
+          <w:bCs/>
+        </w:rPr>
+        <w:t xml:space="preserve"> )</w:t>
+      </w:r>
+    </w:p>
+    <w:p>
+      <w:pPr>
+        <w:ind w:firstLine="360"/>
       </w:pPr>
       <w:r>
         <w:t>Jupyter Notebooks</w:t>
@@ -330,25 +639,187 @@
     </w:p>
     <w:p>
       <w:pPr>
-        <w:ind w:left="720" w:firstLine="720"/>
+        <w:ind w:firstLine="450"/>
+      </w:pPr>
+      <w:r>
+        <w:tab/>
+        <w:t xml:space="preserve">Google </w:t>
+      </w:r>
+      <w:proofErr w:type="spellStart"/>
+      <w:r>
+        <w:t>CoLab</w:t>
+      </w:r>
+      <w:proofErr w:type="spellEnd"/>
+    </w:p>
+    <w:p>
+      <w:pPr>
+        <w:ind w:firstLine="360"/>
       </w:pPr>
       <w:r>
         <w:t>Foundational Statistics</w:t>
       </w:r>
     </w:p>
     <w:p>
-      <w:r>
-        <w:t xml:space="preserve">  </w:t>
-      </w:r>
+      <w:pPr>
+        <w:ind w:firstLine="360"/>
+      </w:pPr>
+      <w:r>
+        <w:t>APIs</w:t>
+      </w:r>
+    </w:p>
+    <w:p>
+      <w:pPr>
+        <w:rPr>
+          <w:b/>
+          <w:bCs/>
+        </w:rPr>
+      </w:pPr>
+      <w:r>
+        <w:rPr>
+          <w:b/>
+          <w:bCs/>
+        </w:rPr>
+        <w:t>Afternoon</w:t>
+      </w:r>
+    </w:p>
+    <w:p>
+      <w:pPr>
+        <w:ind w:firstLine="360"/>
+      </w:pPr>
+      <w:r>
+        <w:t xml:space="preserve">Leveraging curriculum </w:t>
+      </w:r>
+      <w:r>
+        <w:t>(Machine Learning</w:t>
+      </w:r>
+      <w:r>
+        <w:t xml:space="preserve"> for FinTech)</w:t>
+      </w:r>
+    </w:p>
+    <w:p>
+      <w:pPr>
+        <w:ind w:firstLine="360"/>
+      </w:pPr>
+      <w:r>
+        <w:t>Guest Speaker: TBD</w:t>
+      </w:r>
+    </w:p>
+    <w:p>
+      <w:pPr>
+        <w:rPr>
+          <w:b/>
+          <w:bCs/>
+        </w:rPr>
+      </w:pPr>
+    </w:p>
+    <w:p>
+      <w:pPr>
+        <w:rPr>
+          <w:b/>
+          <w:bCs/>
+        </w:rPr>
+      </w:pPr>
+      <w:r>
+        <w:rPr>
+          <w:b/>
+          <w:bCs/>
+        </w:rPr>
+        <w:t>Day 4</w:t>
+      </w:r>
+      <w:r>
+        <w:rPr>
+          <w:b/>
+          <w:bCs/>
+        </w:rPr>
+        <w:t xml:space="preserve"> Thursday July 20</w:t>
+      </w:r>
+    </w:p>
+    <w:p>
+      <w:pPr>
+        <w:rPr>
+          <w:b/>
+          <w:bCs/>
+        </w:rPr>
+      </w:pPr>
+      <w:r>
+        <w:rPr>
+          <w:b/>
+          <w:bCs/>
+        </w:rPr>
+        <w:t>Morning</w:t>
+      </w:r>
+    </w:p>
+    <w:p>
+      <w:pPr>
+        <w:ind w:firstLine="360"/>
+      </w:pPr>
+      <w:r>
+        <w:t>Lessons learned (Big Data Analytics/Hadoop)</w:t>
+      </w:r>
+    </w:p>
+    <w:p>
+      <w:pPr>
+        <w:ind w:firstLine="360"/>
+      </w:pPr>
       <w:r>
         <w:tab/>
-      </w:r>
+        <w:t>Alteryx</w:t>
+      </w:r>
+      <w:r>
+        <w:t xml:space="preserve"> (</w:t>
+      </w:r>
+      <w:hyperlink r:id="rId11" w:history="1">
+        <w:r>
+          <w:rPr>
+            <w:rStyle w:val="Hyperlink"/>
+            <w:b/>
+            <w:bCs/>
+          </w:rPr>
+          <w:t>https://www.alteryx.com/sparked/educators</w:t>
+        </w:r>
+      </w:hyperlink>
+      <w:r>
+        <w:t>)</w:t>
+      </w:r>
+    </w:p>
+    <w:p>
+      <w:pPr>
+        <w:ind w:firstLine="360"/>
+      </w:pPr>
       <w:r>
         <w:tab/>
-      </w:r>
-      <w:r>
-        <w:t>APIs</w:t>
-      </w:r>
+        <w:t>DataBricks (</w:t>
+      </w:r>
+      <w:hyperlink r:id="rId12" w:history="1">
+        <w:r>
+          <w:rPr>
+            <w:rStyle w:val="Hyperlink"/>
+            <w:b/>
+            <w:bCs/>
+          </w:rPr>
+          <w:t>https://www.databricks.com/university</w:t>
+        </w:r>
+      </w:hyperlink>
+      <w:r>
+        <w:t xml:space="preserve"> )</w:t>
+      </w:r>
+    </w:p>
+    <w:p>
+      <w:pPr>
+        <w:ind w:firstLine="360"/>
+      </w:pPr>
+      <w:r>
+        <w:tab/>
+        <w:t>Data Lakes</w:t>
+      </w:r>
+      <w:r>
+        <w:t xml:space="preserve"> and Data </w:t>
+      </w:r>
+      <w:proofErr w:type="spellStart"/>
+      <w:r>
+        <w:t>Lakehouses</w:t>
+      </w:r>
+      <w:proofErr w:type="spellEnd"/>
     </w:p>
     <w:p>
       <w:pPr>
@@ -367,10 +838,44 @@
     </w:p>
     <w:p>
       <w:pPr>
-        <w:ind w:firstLine="720"/>
-      </w:pPr>
-      <w:r>
-        <w:t>Leveraging curriculum (Python for FinTech)</w:t>
+        <w:ind w:firstLine="360"/>
+      </w:pPr>
+      <w:r>
+        <w:t>Lessons learned (Excel)</w:t>
+      </w:r>
+    </w:p>
+    <w:p>
+      <w:pPr>
+        <w:ind w:firstLine="360"/>
+      </w:pPr>
+      <w:r>
+        <w:t>Leveraging curriculum (Excel APIs for FinTech)</w:t>
+      </w:r>
+    </w:p>
+    <w:p>
+      <w:pPr>
+        <w:ind w:firstLine="360"/>
+      </w:pPr>
+      <w:r>
+        <w:t xml:space="preserve">Guest Speaker - Herschel Finch, </w:t>
+      </w:r>
+      <w:r>
+        <w:t>Dir</w:t>
+      </w:r>
+      <w:r>
+        <w:t>ector</w:t>
+      </w:r>
+      <w:r>
+        <w:t xml:space="preserve"> of Campus/</w:t>
+      </w:r>
+      <w:r>
+        <w:t>Center</w:t>
+      </w:r>
+      <w:r>
+        <w:t xml:space="preserve"> Enrollment and Student S</w:t>
+      </w:r>
+      <w:r>
+        <w:t>ervices)</w:t>
       </w:r>
     </w:p>
     <w:p/>
@@ -386,7 +891,14 @@
           <w:b/>
           <w:bCs/>
         </w:rPr>
-        <w:t>Day 4</w:t>
+        <w:t>Day 5</w:t>
+      </w:r>
+      <w:r>
+        <w:rPr>
+          <w:b/>
+          <w:bCs/>
+        </w:rPr>
+        <w:t xml:space="preserve"> Friday July 21</w:t>
       </w:r>
     </w:p>
     <w:p>
@@ -406,29 +918,80 @@
     </w:p>
     <w:p>
       <w:pPr>
-        <w:ind w:left="720"/>
-      </w:pPr>
-      <w:r>
-        <w:t>Lessons learned (Big Data Analytics/Hadoop)</w:t>
-      </w:r>
-    </w:p>
-    <w:p>
-      <w:pPr>
-        <w:ind w:left="720"/>
+        <w:ind w:firstLine="360"/>
+      </w:pPr>
+      <w:r>
+        <w:t>Lessons learned (Data Visualization)</w:t>
+      </w:r>
+    </w:p>
+    <w:p>
+      <w:pPr>
+        <w:ind w:firstLine="360"/>
       </w:pPr>
       <w:r>
         <w:tab/>
-        <w:t>Alteryx?</w:t>
-      </w:r>
-    </w:p>
-    <w:p>
-      <w:pPr>
-        <w:ind w:left="720"/>
-      </w:pPr>
-      <w:r>
-        <w:t>On-prem clusters are hard</w:t>
-      </w:r>
-    </w:p>
+        <w:t xml:space="preserve">(Register and Download Tableau from </w:t>
+      </w:r>
+      <w:hyperlink r:id="rId13" w:history="1">
+        <w:r>
+          <w:rPr>
+            <w:rStyle w:val="Hyperlink"/>
+            <w:b/>
+            <w:bCs/>
+          </w:rPr>
+          <w:t>https://www.tableau.com/academic/teaching</w:t>
+        </w:r>
+      </w:hyperlink>
+      <w:r>
+        <w:t>)</w:t>
+      </w:r>
+    </w:p>
+    <w:p>
+      <w:pPr>
+        <w:ind w:firstLine="360"/>
+      </w:pPr>
+      <w:r>
+        <w:tab/>
+        <w:t xml:space="preserve">(Register and Download Power BI from </w:t>
+      </w:r>
+      <w:hyperlink r:id="rId14" w:history="1">
+        <w:r>
+          <w:rPr>
+            <w:rStyle w:val="Hyperlink"/>
+            <w:b/>
+            <w:bCs/>
+          </w:rPr>
+          <w:t>https://powerbi.microsoft.com/en-us/downloads/</w:t>
+        </w:r>
+      </w:hyperlink>
+      <w:r>
+        <w:rPr>
+          <w:b/>
+          <w:bCs/>
+        </w:rPr>
+        <w:t>)</w:t>
+      </w:r>
+    </w:p>
+    <w:p>
+      <w:pPr>
+        <w:ind w:firstLine="360"/>
+      </w:pPr>
+      <w:r>
+        <w:tab/>
+      </w:r>
+      <w:r>
+        <w:t>Student presentation (Gina Baker)</w:t>
+      </w:r>
+    </w:p>
+    <w:p>
+      <w:pPr>
+        <w:ind w:firstLine="360"/>
+      </w:pPr>
+      <w:r>
+        <w:t>Leveraging curriculum (PowerBI for FinTech)</w:t>
+      </w:r>
+    </w:p>
+    <w:p/>
     <w:p>
       <w:pPr>
         <w:rPr>
@@ -445,96 +1008,21 @@
       </w:r>
     </w:p>
     <w:p>
-      <w:pPr>
-        <w:ind w:left="270" w:firstLine="450"/>
-      </w:pPr>
-      <w:r>
-        <w:lastRenderedPageBreak/>
-        <w:t>Leveraging curriculum (Excel APIs for FinTech)</w:t>
-      </w:r>
-    </w:p>
-    <w:p/>
-    <w:p>
-      <w:pPr>
-        <w:rPr>
-          <w:b/>
-          <w:bCs/>
-        </w:rPr>
-      </w:pPr>
-      <w:r>
-        <w:rPr>
-          <w:b/>
-          <w:bCs/>
-        </w:rPr>
-        <w:t>Day 5</w:t>
-      </w:r>
-    </w:p>
-    <w:p>
-      <w:pPr>
-        <w:rPr>
-          <w:b/>
-          <w:bCs/>
-        </w:rPr>
-      </w:pPr>
-      <w:r>
-        <w:rPr>
-          <w:b/>
-          <w:bCs/>
-        </w:rPr>
-        <w:t>Morning</w:t>
-      </w:r>
-    </w:p>
-    <w:p>
-      <w:pPr>
-        <w:ind w:firstLine="720"/>
-      </w:pPr>
-      <w:r>
-        <w:t>Lessons learned (Data Visualization)</w:t>
-      </w:r>
-    </w:p>
-    <w:p>
-      <w:pPr>
-        <w:ind w:firstLine="720"/>
-      </w:pPr>
-      <w:r>
-        <w:t>Student presentation (Gina Baker)</w:t>
-      </w:r>
-    </w:p>
-    <w:p>
-      <w:pPr>
-        <w:ind w:firstLine="720"/>
-      </w:pPr>
-      <w:r>
-        <w:t>Leveraging curriculum (PowerBI for FinTech)</w:t>
-      </w:r>
-    </w:p>
-    <w:p/>
-    <w:p>
-      <w:pPr>
-        <w:rPr>
-          <w:b/>
-          <w:bCs/>
-        </w:rPr>
-      </w:pPr>
-      <w:r>
-        <w:rPr>
-          <w:b/>
-          <w:bCs/>
-        </w:rPr>
-        <w:t>Afternoon</w:t>
-      </w:r>
-    </w:p>
-    <w:p>
-      <w:pPr>
-        <w:ind w:left="720"/>
-      </w:pPr>
-      <w:r>
-        <w:t>Current Program Status</w:t>
-      </w:r>
-    </w:p>
-    <w:p>
-      <w:pPr>
-        <w:ind w:left="720"/>
+      <w:r>
+        <w:t xml:space="preserve">       Guest Speaker: TBD</w:t>
+      </w:r>
+    </w:p>
+    <w:p>
+      <w:pPr>
+        <w:ind w:firstLine="360"/>
+      </w:pPr>
+      <w:r>
+        <w:t>Current Program and Grant Status</w:t>
+      </w:r>
+    </w:p>
+    <w:p>
+      <w:pPr>
+        <w:ind w:firstLine="360"/>
       </w:pPr>
       <w:r>
         <w:t>Moving Forward with the BILT</w:t>
@@ -542,7 +1030,7 @@
     </w:p>
     <w:p>
       <w:pPr>
-        <w:ind w:left="720"/>
+        <w:ind w:firstLine="360"/>
       </w:pPr>
       <w:r>
         <w:t>Moving Forward with New Programs</w:t>
@@ -550,13 +1038,12 @@
     </w:p>
     <w:p>
       <w:pPr>
-        <w:ind w:left="720"/>
+        <w:ind w:firstLine="360"/>
       </w:pPr>
       <w:r>
         <w:t>Moving Forward with New Curriculum</w:t>
       </w:r>
     </w:p>
-    <w:p/>
     <w:sectPr>
       <w:pgSz w:w="12240" w:h="15840"/>
       <w:pgMar w:top="1440" w:right="1440" w:bottom="1440" w:left="1440" w:header="720" w:footer="720" w:gutter="0"/>

</xml_diff>

<commit_message>
added data warehousing to agenda, added KSA spreadsheets
</commit_message>
<xml_diff>
--- a/agenda/SWC2023Virtual-Agenda.docx
+++ b/agenda/SWC2023Virtual-Agenda.docx
@@ -820,6 +820,18 @@
         <w:t>Lakehouses</w:t>
       </w:r>
       <w:proofErr w:type="spellEnd"/>
+    </w:p>
+    <w:p>
+      <w:r>
+        <w:rPr>
+          <w:b/>
+          <w:bCs/>
+        </w:rPr>
+        <w:t xml:space="preserve">        </w:t>
+      </w:r>
+      <w:r>
+        <w:t>Lessons learned (Data Warehousing)</w:t>
+      </w:r>
     </w:p>
     <w:p>
       <w:pPr>

</xml_diff>